<commit_message>
specific change to enity +42
</commit_message>
<xml_diff>
--- a/src/assets/docs/CoR39.docx
+++ b/src/assets/docs/CoR39.docx
@@ -55,17 +55,8 @@
           <w:rFonts w:ascii="Arial Narrow"/>
           <w:sz w:val="26"/>
         </w:rPr>
-        <w:t xml:space="preserve">Form </w:t>
+        <w:t>Form CoR</w:t>
       </w:r>
-      <w:proofErr w:type="spellStart"/>
-      <w:r>
-        <w:rPr>
-          <w:rFonts w:ascii="Arial Narrow"/>
-          <w:sz w:val="26"/>
-        </w:rPr>
-        <w:t>CoR</w:t>
-      </w:r>
-      <w:proofErr w:type="spellEnd"/>
       <w:r>
         <w:rPr>
           <w:rFonts w:ascii="Arial Narrow"/>
@@ -95,11 +86,9 @@
         <w:pStyle w:val="Heading3"/>
         <w:spacing w:before="266"/>
       </w:pPr>
-      <w:proofErr w:type="gramStart"/>
       <w:r>
         <w:t>About  this</w:t>
       </w:r>
-      <w:proofErr w:type="gramEnd"/>
       <w:r>
         <w:rPr>
           <w:spacing w:val="-20"/>
@@ -681,7 +670,6 @@
         </w:rPr>
         <w:t>{</w:t>
       </w:r>
-      <w:proofErr w:type="spellStart"/>
       <w:r>
         <w:rPr>
           <w:b/>
@@ -690,7 +678,6 @@
         </w:rPr>
         <w:t>currentDate</w:t>
       </w:r>
-      <w:proofErr w:type="spellEnd"/>
       <w:r>
         <w:rPr>
           <w:b/>
@@ -741,19 +728,20 @@
         <w:rPr>
           <w:sz w:val="17"/>
         </w:rPr>
-        <w:t xml:space="preserve">: </w:t>
+        <w:t xml:space="preserve">:  </w:t>
       </w:r>
-      <w:proofErr w:type="gramStart"/>
       <w:r>
         <w:rPr>
+          <w:spacing w:val="-2"/>
           <w:sz w:val="17"/>
         </w:rPr>
         <w:t xml:space="preserve"> </w:t>
       </w:r>
       <w:r>
         <w:rPr>
-          <w:spacing w:val="-2"/>
+          <w:w w:val="99"/>
           <w:sz w:val="17"/>
+          <w:u w:val="single"/>
         </w:rPr>
         <w:t xml:space="preserve"> </w:t>
       </w:r>
@@ -763,7 +751,7 @@
           <w:sz w:val="17"/>
           <w:u w:val="single"/>
         </w:rPr>
-        <w:t xml:space="preserve"> </w:t>
+        <w:t>{</w:t>
       </w:r>
       <w:r>
         <w:rPr>
@@ -771,27 +759,16 @@
           <w:sz w:val="17"/>
           <w:u w:val="single"/>
         </w:rPr>
-        <w:t>{</w:t>
+        <w:t>company.</w:t>
       </w:r>
-      <w:proofErr w:type="spellStart"/>
-      <w:proofErr w:type="gramEnd"/>
       <w:r>
         <w:rPr>
           <w:w w:val="99"/>
           <w:sz w:val="17"/>
           <w:u w:val="single"/>
         </w:rPr>
-        <w:t>company.</w:t>
-      </w:r>
-      <w:r>
-        <w:rPr>
-          <w:w w:val="99"/>
-          <w:sz w:val="17"/>
-          <w:u w:val="single"/>
-        </w:rPr>
         <w:t>regulatoryClientCode</w:t>
       </w:r>
-      <w:proofErr w:type="spellEnd"/>
       <w:r>
         <w:rPr>
           <w:w w:val="99"/>
@@ -1038,8 +1015,6 @@
                               </w:rPr>
                               <w:t>{</w:t>
                             </w:r>
-                            <w:proofErr w:type="spellStart"/>
-                            <w:proofErr w:type="gramStart"/>
                             <w:r>
                               <w:rPr>
                                 <w:i/>
@@ -1058,8 +1033,6 @@
                               </w:rPr>
                               <w:t>registrationCode</w:t>
                             </w:r>
-                            <w:proofErr w:type="spellEnd"/>
-                            <w:proofErr w:type="gramEnd"/>
                             <w:r>
                               <w:rPr>
                                 <w:i/>
@@ -1782,21 +1755,7 @@
         <w:rPr>
           <w:rFonts w:ascii="Arial"/>
         </w:rPr>
-        <w:t xml:space="preserve">The </w:t>
-      </w:r>
-      <w:proofErr w:type="gramStart"/>
-      <w:r>
-        <w:rPr>
-          <w:rFonts w:ascii="Arial"/>
-        </w:rPr>
-        <w:t>above named</w:t>
-      </w:r>
-      <w:proofErr w:type="gramEnd"/>
-      <w:r>
-        <w:rPr>
-          <w:rFonts w:ascii="Arial"/>
-        </w:rPr>
-        <w:t xml:space="preserve"> company or external company gives notice of the following change of information on or in the persons serving as directors of the company or external company. In the case of new directors, each person named has consented to assume that office.</w:t>
+        <w:t>The above named company or external company gives notice of the following change of information on or in the persons serving as directors of the company or external company. In the case of new directors, each person named has consented to assume that office.</w:t>
       </w:r>
     </w:p>
     <w:p>
@@ -1894,23 +1853,7 @@
                               <w:rPr>
                                 <w:rFonts w:ascii="Arial"/>
                               </w:rPr>
-                              <w:t xml:space="preserve">Full name / former </w:t>
-                            </w:r>
-                            <w:proofErr w:type="spellStart"/>
-                            <w:proofErr w:type="gramStart"/>
-                            <w:r>
-                              <w:rPr>
-                                <w:rFonts w:ascii="Arial"/>
-                              </w:rPr>
-                              <w:t>name,if</w:t>
-                            </w:r>
-                            <w:proofErr w:type="spellEnd"/>
-                            <w:proofErr w:type="gramEnd"/>
-                            <w:r>
-                              <w:rPr>
-                                <w:rFonts w:ascii="Arial"/>
-                              </w:rPr>
-                              <w:t xml:space="preserve"> any</w:t>
+                              <w:t>Full name / former name,if any</w:t>
                             </w:r>
                             <w:r>
                               <w:rPr>
@@ -1935,14 +1878,12 @@
                               </w:rPr>
                               <w:t>{</w:t>
                             </w:r>
-                            <w:proofErr w:type="spellStart"/>
                             <w:r>
                               <w:rPr>
                                 <w:rFonts w:ascii="Arial"/>
                               </w:rPr>
                               <w:t>individual.firstName</w:t>
                             </w:r>
-                            <w:proofErr w:type="spellEnd"/>
                             <w:r>
                               <w:rPr>
                                 <w:rFonts w:ascii="Arial"/>
@@ -1967,14 +1908,12 @@
                               </w:rPr>
                               <w:t>{</w:t>
                             </w:r>
-                            <w:proofErr w:type="spellStart"/>
                             <w:r>
                               <w:rPr>
                                 <w:rFonts w:ascii="Arial"/>
                               </w:rPr>
                               <w:t>individual.surname</w:t>
                             </w:r>
-                            <w:proofErr w:type="spellEnd"/>
                             <w:r>
                               <w:rPr>
                                 <w:rFonts w:ascii="Arial"/>
@@ -2040,14 +1979,7 @@
                               <w:rPr>
                                 <w:rFonts w:ascii="Arial"/>
                               </w:rPr>
-                              <w:t>number</w:t>
-                            </w:r>
-                            <w:proofErr w:type="gramStart"/>
-                            <w:r>
-                              <w:rPr>
-                                <w:rFonts w:ascii="Arial"/>
-                              </w:rPr>
-                              <w:t>:</w:t>
+                              <w:t>number:</w:t>
                             </w:r>
                             <w:r>
                               <w:rPr>
@@ -2072,17 +2004,14 @@
                               </w:rPr>
                               <w:t>{</w:t>
                             </w:r>
-                            <w:proofErr w:type="spellStart"/>
-                            <w:proofErr w:type="gramEnd"/>
                             <w:r>
                               <w:rPr>
                                 <w:rFonts w:ascii="Arial"/>
                                 <w:w w:val="99"/>
                                 <w:u w:val="single"/>
                               </w:rPr>
-                              <w:t>idDirNew</w:t>
-                            </w:r>
-                            <w:proofErr w:type="spellEnd"/>
+                              <w:t>individual.idCode</w:t>
+                            </w:r>
                             <w:r>
                               <w:rPr>
                                 <w:rFonts w:ascii="Arial"/>
@@ -2126,14 +2055,7 @@
                               <w:rPr>
                                 <w:rFonts w:ascii="Arial"/>
                               </w:rPr>
-                              <w:t>Nationality</w:t>
-                            </w:r>
-                            <w:proofErr w:type="gramStart"/>
-                            <w:r>
-                              <w:rPr>
-                                <w:rFonts w:ascii="Arial"/>
-                              </w:rPr>
-                              <w:t>:</w:t>
+                              <w:t>Nationality:</w:t>
                             </w:r>
                             <w:r>
                               <w:rPr>
@@ -2158,7 +2080,6 @@
                               </w:rPr>
                               <w:t>{</w:t>
                             </w:r>
-                            <w:proofErr w:type="gramEnd"/>
                             <w:r>
                               <w:rPr>
                                 <w:rFonts w:ascii="Arial"/>
@@ -2244,21 +2165,7 @@
                               <w:rPr>
                                 <w:rFonts w:ascii="Arial"/>
                               </w:rPr>
-                              <w:t>{</w:t>
-                            </w:r>
-                            <w:proofErr w:type="spellStart"/>
-                            <w:r>
-                              <w:rPr>
-                                <w:rFonts w:ascii="Arial"/>
-                              </w:rPr>
-                              <w:t>passportDirNew</w:t>
-                            </w:r>
-                            <w:proofErr w:type="spellEnd"/>
-                            <w:r>
-                              <w:rPr>
-                                <w:rFonts w:ascii="Arial"/>
-                              </w:rPr>
-                              <w:t>}</w:t>
+                              <w:t>{passportDirNew}</w:t>
                             </w:r>
                             <w:r>
                               <w:rPr>
@@ -2338,7 +2245,6 @@
                               </w:rPr>
                               <w:t>{</w:t>
                             </w:r>
-                            <w:proofErr w:type="spellStart"/>
                             <w:r>
                               <w:rPr>
                                 <w:rFonts w:ascii="Arial"/>
@@ -2351,15 +2257,7 @@
                                 <w:rFonts w:ascii="Arial"/>
                                 <w:spacing w:val="-4"/>
                               </w:rPr>
-                              <w:t>ppDateDirNew</w:t>
-                            </w:r>
-                            <w:proofErr w:type="spellEnd"/>
-                            <w:r>
-                              <w:rPr>
-                                <w:rFonts w:ascii="Arial"/>
-                                <w:spacing w:val="-4"/>
-                              </w:rPr>
-                              <w:t>}</w:t>
+                              <w:t>ppDateDirNew}</w:t>
                             </w:r>
                             <w:r>
                               <w:rPr>
@@ -2458,7 +2356,6 @@
                               </w:rPr>
                               <w:t>{</w:t>
                             </w:r>
-                            <w:proofErr w:type="spellStart"/>
                             <w:r>
                               <w:rPr>
                                 <w:rFonts w:ascii="Arial"/>
@@ -2471,15 +2368,7 @@
                                 <w:rFonts w:ascii="Arial"/>
                                 <w:u w:val="single"/>
                               </w:rPr>
-                              <w:t>esignationDirNew</w:t>
-                            </w:r>
-                            <w:proofErr w:type="spellEnd"/>
-                            <w:r>
-                              <w:rPr>
-                                <w:rFonts w:ascii="Arial"/>
-                                <w:u w:val="single"/>
-                              </w:rPr>
-                              <w:t>}</w:t>
+                              <w:t>esignationDirNew}</w:t>
                             </w:r>
                             <w:r>
                               <w:rPr>
@@ -2884,33 +2773,7 @@
                               <w:rPr>
                                 <w:rFonts w:ascii="Arial"/>
                               </w:rPr>
-                              <w:t>_</w:t>
-                            </w:r>
-                            <w:r>
-                              <w:rPr>
-                                <w:rFonts w:ascii="Arial"/>
-                              </w:rPr>
-                              <w:t>{</w:t>
-                            </w:r>
-                            <w:proofErr w:type="spellStart"/>
-                            <w:r>
-                              <w:rPr>
-                                <w:rFonts w:ascii="Arial"/>
-                              </w:rPr>
-                              <w:t>o</w:t>
-                            </w:r>
-                            <w:r>
-                              <w:rPr>
-                                <w:rFonts w:ascii="Arial"/>
-                              </w:rPr>
-                              <w:t>ccupationDirNew</w:t>
-                            </w:r>
-                            <w:proofErr w:type="spellEnd"/>
-                            <w:r>
-                              <w:rPr>
-                                <w:rFonts w:ascii="Arial"/>
-                              </w:rPr>
-                              <w:t>}</w:t>
+                              <w:t>{directorType.name_}</w:t>
                             </w:r>
                             <w:r>
                               <w:rPr>
@@ -3004,74 +2867,56 @@
                                 <w:rFonts w:ascii="Arial"/>
                                 <w:u w:val="single"/>
                               </w:rPr>
-                              <w:t>{</w:t>
-                            </w:r>
-                            <w:proofErr w:type="spellStart"/>
+                              <w:t>{SAResDirNewY</w:t>
+                            </w:r>
                             <w:r>
                               <w:rPr>
                                 <w:rFonts w:ascii="Arial"/>
                                 <w:u w:val="single"/>
                               </w:rPr>
-                              <w:t>SAResDirNewY</w:t>
+                              <w:t>es</w:t>
                             </w:r>
                             <w:r>
                               <w:rPr>
                                 <w:rFonts w:ascii="Arial"/>
                                 <w:u w:val="single"/>
                               </w:rPr>
-                              <w:t>es</w:t>
-                            </w:r>
-                            <w:proofErr w:type="spellEnd"/>
+                              <w:t>}</w:t>
+                            </w:r>
+                            <w:r>
+                              <w:rPr>
+                                <w:rFonts w:ascii="Arial"/>
+                              </w:rPr>
+                              <w:t>)</w:t>
+                            </w:r>
                             <w:r>
                               <w:rPr>
                                 <w:rFonts w:ascii="Arial"/>
                                 <w:u w:val="single"/>
                               </w:rPr>
-                              <w:t>}</w:t>
-                            </w:r>
-                            <w:r>
-                              <w:rPr>
-                                <w:rFonts w:ascii="Arial"/>
-                              </w:rPr>
-                              <w:t>)</w:t>
+                              <w:t xml:space="preserve"> </w:t>
                             </w:r>
                             <w:r>
                               <w:rPr>
                                 <w:rFonts w:ascii="Arial"/>
                                 <w:u w:val="single"/>
                               </w:rPr>
-                              <w:t xml:space="preserve"> </w:t>
+                              <w:t>(</w:t>
                             </w:r>
                             <w:r>
                               <w:rPr>
                                 <w:rFonts w:ascii="Arial"/>
                                 <w:u w:val="single"/>
                               </w:rPr>
-                              <w:t>(</w:t>
+                              <w:t>{SAResDirNewN</w:t>
                             </w:r>
                             <w:r>
                               <w:rPr>
                                 <w:rFonts w:ascii="Arial"/>
                                 <w:u w:val="single"/>
                               </w:rPr>
-                              <w:t>{</w:t>
-                            </w:r>
-                            <w:proofErr w:type="spellStart"/>
-                            <w:r>
-                              <w:rPr>
-                                <w:rFonts w:ascii="Arial"/>
-                                <w:u w:val="single"/>
-                              </w:rPr>
-                              <w:t>SAResDirNewN</w:t>
-                            </w:r>
-                            <w:r>
-                              <w:rPr>
-                                <w:rFonts w:ascii="Arial"/>
-                                <w:u w:val="single"/>
-                              </w:rPr>
                               <w:t>o</w:t>
                             </w:r>
-                            <w:proofErr w:type="spellEnd"/>
                             <w:r>
                               <w:rPr>
                                 <w:rFonts w:ascii="Arial"/>
@@ -3156,15 +3001,13 @@
                               </w:rPr>
                               <w:t>{</w:t>
                             </w:r>
-                            <w:proofErr w:type="spellStart"/>
                             <w:r>
                               <w:rPr>
                                 <w:rFonts w:ascii="Arial"/>
                                 <w:u w:val="single"/>
                               </w:rPr>
-                              <w:t>NatureOfChangeDirNew</w:t>
-                            </w:r>
-                            <w:proofErr w:type="spellEnd"/>
+                              <w:t>appointmentAction.name_</w:t>
+                            </w:r>
                             <w:r>
                               <w:rPr>
                                 <w:rFonts w:ascii="Arial"/>
@@ -3242,23 +3085,7 @@
                         <w:rPr>
                           <w:rFonts w:ascii="Arial"/>
                         </w:rPr>
-                        <w:t xml:space="preserve">Full name / former </w:t>
-                      </w:r>
-                      <w:proofErr w:type="spellStart"/>
-                      <w:proofErr w:type="gramStart"/>
-                      <w:r>
-                        <w:rPr>
-                          <w:rFonts w:ascii="Arial"/>
-                        </w:rPr>
-                        <w:t>name,if</w:t>
-                      </w:r>
-                      <w:proofErr w:type="spellEnd"/>
-                      <w:proofErr w:type="gramEnd"/>
-                      <w:r>
-                        <w:rPr>
-                          <w:rFonts w:ascii="Arial"/>
-                        </w:rPr>
-                        <w:t xml:space="preserve"> any</w:t>
+                        <w:t>Full name / former name,if any</w:t>
                       </w:r>
                       <w:r>
                         <w:rPr>
@@ -3283,14 +3110,12 @@
                         </w:rPr>
                         <w:t>{</w:t>
                       </w:r>
-                      <w:proofErr w:type="spellStart"/>
                       <w:r>
                         <w:rPr>
                           <w:rFonts w:ascii="Arial"/>
                         </w:rPr>
                         <w:t>individual.firstName</w:t>
                       </w:r>
-                      <w:proofErr w:type="spellEnd"/>
                       <w:r>
                         <w:rPr>
                           <w:rFonts w:ascii="Arial"/>
@@ -3315,14 +3140,12 @@
                         </w:rPr>
                         <w:t>{</w:t>
                       </w:r>
-                      <w:proofErr w:type="spellStart"/>
                       <w:r>
                         <w:rPr>
                           <w:rFonts w:ascii="Arial"/>
                         </w:rPr>
                         <w:t>individual.surname</w:t>
                       </w:r>
-                      <w:proofErr w:type="spellEnd"/>
                       <w:r>
                         <w:rPr>
                           <w:rFonts w:ascii="Arial"/>
@@ -3388,14 +3211,7 @@
                         <w:rPr>
                           <w:rFonts w:ascii="Arial"/>
                         </w:rPr>
-                        <w:t>number</w:t>
-                      </w:r>
-                      <w:proofErr w:type="gramStart"/>
-                      <w:r>
-                        <w:rPr>
-                          <w:rFonts w:ascii="Arial"/>
-                        </w:rPr>
-                        <w:t>:</w:t>
+                        <w:t>number:</w:t>
                       </w:r>
                       <w:r>
                         <w:rPr>
@@ -3420,17 +3236,14 @@
                         </w:rPr>
                         <w:t>{</w:t>
                       </w:r>
-                      <w:proofErr w:type="spellStart"/>
-                      <w:proofErr w:type="gramEnd"/>
                       <w:r>
                         <w:rPr>
                           <w:rFonts w:ascii="Arial"/>
                           <w:w w:val="99"/>
                           <w:u w:val="single"/>
                         </w:rPr>
-                        <w:t>idDirNew</w:t>
-                      </w:r>
-                      <w:proofErr w:type="spellEnd"/>
+                        <w:t>individual.idCode</w:t>
+                      </w:r>
                       <w:r>
                         <w:rPr>
                           <w:rFonts w:ascii="Arial"/>
@@ -3474,14 +3287,7 @@
                         <w:rPr>
                           <w:rFonts w:ascii="Arial"/>
                         </w:rPr>
-                        <w:t>Nationality</w:t>
-                      </w:r>
-                      <w:proofErr w:type="gramStart"/>
-                      <w:r>
-                        <w:rPr>
-                          <w:rFonts w:ascii="Arial"/>
-                        </w:rPr>
-                        <w:t>:</w:t>
+                        <w:t>Nationality:</w:t>
                       </w:r>
                       <w:r>
                         <w:rPr>
@@ -3506,7 +3312,6 @@
                         </w:rPr>
                         <w:t>{</w:t>
                       </w:r>
-                      <w:proofErr w:type="gramEnd"/>
                       <w:r>
                         <w:rPr>
                           <w:rFonts w:ascii="Arial"/>
@@ -3592,21 +3397,7 @@
                         <w:rPr>
                           <w:rFonts w:ascii="Arial"/>
                         </w:rPr>
-                        <w:t>{</w:t>
-                      </w:r>
-                      <w:proofErr w:type="spellStart"/>
-                      <w:r>
-                        <w:rPr>
-                          <w:rFonts w:ascii="Arial"/>
-                        </w:rPr>
-                        <w:t>passportDirNew</w:t>
-                      </w:r>
-                      <w:proofErr w:type="spellEnd"/>
-                      <w:r>
-                        <w:rPr>
-                          <w:rFonts w:ascii="Arial"/>
-                        </w:rPr>
-                        <w:t>}</w:t>
+                        <w:t>{passportDirNew}</w:t>
                       </w:r>
                       <w:r>
                         <w:rPr>
@@ -3686,7 +3477,6 @@
                         </w:rPr>
                         <w:t>{</w:t>
                       </w:r>
-                      <w:proofErr w:type="spellStart"/>
                       <w:r>
                         <w:rPr>
                           <w:rFonts w:ascii="Arial"/>
@@ -3699,15 +3489,7 @@
                           <w:rFonts w:ascii="Arial"/>
                           <w:spacing w:val="-4"/>
                         </w:rPr>
-                        <w:t>ppDateDirNew</w:t>
-                      </w:r>
-                      <w:proofErr w:type="spellEnd"/>
-                      <w:r>
-                        <w:rPr>
-                          <w:rFonts w:ascii="Arial"/>
-                          <w:spacing w:val="-4"/>
-                        </w:rPr>
-                        <w:t>}</w:t>
+                        <w:t>ppDateDirNew}</w:t>
                       </w:r>
                       <w:r>
                         <w:rPr>
@@ -3806,7 +3588,6 @@
                         </w:rPr>
                         <w:t>{</w:t>
                       </w:r>
-                      <w:proofErr w:type="spellStart"/>
                       <w:r>
                         <w:rPr>
                           <w:rFonts w:ascii="Arial"/>
@@ -3819,15 +3600,7 @@
                           <w:rFonts w:ascii="Arial"/>
                           <w:u w:val="single"/>
                         </w:rPr>
-                        <w:t>esignationDirNew</w:t>
-                      </w:r>
-                      <w:proofErr w:type="spellEnd"/>
-                      <w:r>
-                        <w:rPr>
-                          <w:rFonts w:ascii="Arial"/>
-                          <w:u w:val="single"/>
-                        </w:rPr>
-                        <w:t>}</w:t>
+                        <w:t>esignationDirNew}</w:t>
                       </w:r>
                       <w:r>
                         <w:rPr>
@@ -4232,33 +4005,7 @@
                         <w:rPr>
                           <w:rFonts w:ascii="Arial"/>
                         </w:rPr>
-                        <w:t>_</w:t>
-                      </w:r>
-                      <w:r>
-                        <w:rPr>
-                          <w:rFonts w:ascii="Arial"/>
-                        </w:rPr>
-                        <w:t>{</w:t>
-                      </w:r>
-                      <w:proofErr w:type="spellStart"/>
-                      <w:r>
-                        <w:rPr>
-                          <w:rFonts w:ascii="Arial"/>
-                        </w:rPr>
-                        <w:t>o</w:t>
-                      </w:r>
-                      <w:r>
-                        <w:rPr>
-                          <w:rFonts w:ascii="Arial"/>
-                        </w:rPr>
-                        <w:t>ccupationDirNew</w:t>
-                      </w:r>
-                      <w:proofErr w:type="spellEnd"/>
-                      <w:r>
-                        <w:rPr>
-                          <w:rFonts w:ascii="Arial"/>
-                        </w:rPr>
-                        <w:t>}</w:t>
+                        <w:t>{directorType.name_}</w:t>
                       </w:r>
                       <w:r>
                         <w:rPr>
@@ -4352,74 +4099,56 @@
                           <w:rFonts w:ascii="Arial"/>
                           <w:u w:val="single"/>
                         </w:rPr>
-                        <w:t>{</w:t>
-                      </w:r>
-                      <w:proofErr w:type="spellStart"/>
+                        <w:t>{SAResDirNewY</w:t>
+                      </w:r>
                       <w:r>
                         <w:rPr>
                           <w:rFonts w:ascii="Arial"/>
                           <w:u w:val="single"/>
                         </w:rPr>
-                        <w:t>SAResDirNewY</w:t>
+                        <w:t>es</w:t>
                       </w:r>
                       <w:r>
                         <w:rPr>
                           <w:rFonts w:ascii="Arial"/>
                           <w:u w:val="single"/>
                         </w:rPr>
-                        <w:t>es</w:t>
-                      </w:r>
-                      <w:proofErr w:type="spellEnd"/>
+                        <w:t>}</w:t>
+                      </w:r>
+                      <w:r>
+                        <w:rPr>
+                          <w:rFonts w:ascii="Arial"/>
+                        </w:rPr>
+                        <w:t>)</w:t>
+                      </w:r>
                       <w:r>
                         <w:rPr>
                           <w:rFonts w:ascii="Arial"/>
                           <w:u w:val="single"/>
                         </w:rPr>
-                        <w:t>}</w:t>
-                      </w:r>
-                      <w:r>
-                        <w:rPr>
-                          <w:rFonts w:ascii="Arial"/>
-                        </w:rPr>
-                        <w:t>)</w:t>
+                        <w:t xml:space="preserve"> </w:t>
                       </w:r>
                       <w:r>
                         <w:rPr>
                           <w:rFonts w:ascii="Arial"/>
                           <w:u w:val="single"/>
                         </w:rPr>
-                        <w:t xml:space="preserve"> </w:t>
+                        <w:t>(</w:t>
                       </w:r>
                       <w:r>
                         <w:rPr>
                           <w:rFonts w:ascii="Arial"/>
                           <w:u w:val="single"/>
                         </w:rPr>
-                        <w:t>(</w:t>
+                        <w:t>{SAResDirNewN</w:t>
                       </w:r>
                       <w:r>
                         <w:rPr>
                           <w:rFonts w:ascii="Arial"/>
                           <w:u w:val="single"/>
                         </w:rPr>
-                        <w:t>{</w:t>
-                      </w:r>
-                      <w:proofErr w:type="spellStart"/>
-                      <w:r>
-                        <w:rPr>
-                          <w:rFonts w:ascii="Arial"/>
-                          <w:u w:val="single"/>
-                        </w:rPr>
-                        <w:t>SAResDirNewN</w:t>
-                      </w:r>
-                      <w:r>
-                        <w:rPr>
-                          <w:rFonts w:ascii="Arial"/>
-                          <w:u w:val="single"/>
-                        </w:rPr>
                         <w:t>o</w:t>
                       </w:r>
-                      <w:proofErr w:type="spellEnd"/>
                       <w:r>
                         <w:rPr>
                           <w:rFonts w:ascii="Arial"/>
@@ -4504,15 +4233,13 @@
                         </w:rPr>
                         <w:t>{</w:t>
                       </w:r>
-                      <w:proofErr w:type="spellStart"/>
                       <w:r>
                         <w:rPr>
                           <w:rFonts w:ascii="Arial"/>
                           <w:u w:val="single"/>
                         </w:rPr>
-                        <w:t>NatureOfChangeDirNew</w:t>
-                      </w:r>
-                      <w:proofErr w:type="spellEnd"/>
+                        <w:t>appointmentAction.name_</w:t>
+                      </w:r>
                       <w:r>
                         <w:rPr>
                           <w:rFonts w:ascii="Arial"/>
@@ -5467,35 +5194,20 @@
       <w:pPr>
         <w:spacing w:before="10"/>
         <w:rPr>
-          <w:b/>
+          <w:bCs/>
           <w:szCs w:val="20"/>
         </w:rPr>
       </w:pPr>
       <w:r>
         <w:rPr>
-          <w:b/>
+          <w:bCs/>
           <w:szCs w:val="20"/>
         </w:rPr>
-        <w:t>{</w:t>
-      </w:r>
-      <w:proofErr w:type="spellStart"/>
-      <w:r>
-        <w:rPr>
-          <w:b/>
-          <w:szCs w:val="20"/>
-        </w:rPr>
-        <w:t>titleSignatory</w:t>
-      </w:r>
-      <w:proofErr w:type="spellEnd"/>
-      <w:r>
-        <w:rPr>
-          <w:b/>
-          <w:szCs w:val="20"/>
-        </w:rPr>
-        <w:t>}</w:t>
+        <w:t>{titleSignatory}</w:t>
       </w:r>
       <w:r>
         <w:rPr>
+          <w:bCs/>
           <w:noProof/>
           <w:sz w:val="20"/>
           <w:szCs w:val="20"/>
@@ -5605,26 +5317,10 @@
       </w:r>
       <w:r>
         <w:rPr>
-          <w:b/>
+          <w:bCs/>
           <w:szCs w:val="20"/>
         </w:rPr>
-        <w:t xml:space="preserve"> {</w:t>
-      </w:r>
-      <w:proofErr w:type="spellStart"/>
-      <w:r>
-        <w:rPr>
-          <w:b/>
-          <w:szCs w:val="20"/>
-        </w:rPr>
-        <w:t>nameSignatory</w:t>
-      </w:r>
-      <w:proofErr w:type="spellEnd"/>
-      <w:r>
-        <w:rPr>
-          <w:b/>
-          <w:szCs w:val="20"/>
-        </w:rPr>
-        <w:t>}</w:t>
+        <w:t xml:space="preserve"> {nameSignatory}</w:t>
       </w:r>
     </w:p>
     <w:p>

</xml_diff>